<commit_message>
Fin du Projet 2
</commit_message>
<xml_diff>
--- a/documents/Rapport d'optisation du site de NINA.docx
+++ b/documents/Rapport d'optisation du site de NINA.docx
@@ -4129,8 +4129,6 @@
         <w:ind w:left="720"/>
         <w:jc w:val="both"/>
       </w:pPr>
-      <w:bookmarkStart w:id="14" w:name="_GoBack"/>
-      <w:bookmarkEnd w:id="14"/>
     </w:p>
     <w:p>
       <w:pPr>
@@ -4313,6 +4311,39 @@
       <w:pPr>
         <w:pStyle w:val="Standard"/>
         <w:spacing w:line="360" w:lineRule="auto"/>
+        <w:jc w:val="both"/>
+        <w:rPr>
+          <w:sz w:val="32"/>
+          <w:szCs w:val="40"/>
+        </w:rPr>
+      </w:pPr>
+    </w:p>
+    <w:p>
+      <w:pPr>
+        <w:pStyle w:val="Standard"/>
+        <w:spacing w:line="360" w:lineRule="auto"/>
+        <w:jc w:val="both"/>
+        <w:rPr>
+          <w:sz w:val="32"/>
+          <w:szCs w:val="40"/>
+        </w:rPr>
+      </w:pPr>
+    </w:p>
+    <w:p>
+      <w:pPr>
+        <w:pStyle w:val="Standard"/>
+        <w:spacing w:line="360" w:lineRule="auto"/>
+        <w:jc w:val="both"/>
+        <w:rPr>
+          <w:sz w:val="32"/>
+          <w:szCs w:val="40"/>
+        </w:rPr>
+      </w:pPr>
+    </w:p>
+    <w:p>
+      <w:pPr>
+        <w:pStyle w:val="Standard"/>
+        <w:spacing w:line="360" w:lineRule="auto"/>
         <w:ind w:left="720"/>
         <w:jc w:val="both"/>
       </w:pPr>
@@ -4323,9 +4354,10 @@
         <w:spacing w:line="360" w:lineRule="auto"/>
         <w:jc w:val="both"/>
       </w:pPr>
-      <w:bookmarkStart w:id="15" w:name="_g14s4rxeoboc"/>
-      <w:bookmarkEnd w:id="15"/>
-      <w:r>
+      <w:bookmarkStart w:id="14" w:name="_g14s4rxeoboc"/>
+      <w:bookmarkEnd w:id="14"/>
+      <w:r>
+        <w:lastRenderedPageBreak/>
         <w:t>V - Cahier de recette</w:t>
       </w:r>
     </w:p>
@@ -4605,7 +4637,6 @@
                 <w:sz w:val="20"/>
                 <w:szCs w:val="20"/>
               </w:rPr>
-              <w:lastRenderedPageBreak/>
               <w:t>1</w:t>
             </w:r>
           </w:p>
@@ -4631,12 +4662,25 @@
             <w:pPr>
               <w:pStyle w:val="Standard"/>
               <w:spacing w:line="360" w:lineRule="auto"/>
-              <w:jc w:val="both"/>
               <w:rPr>
                 <w:sz w:val="20"/>
                 <w:szCs w:val="20"/>
               </w:rPr>
             </w:pPr>
+            <w:r>
+              <w:rPr>
+                <w:sz w:val="20"/>
+                <w:szCs w:val="20"/>
+              </w:rPr>
+              <w:t xml:space="preserve">Clique sur le </w:t>
+            </w:r>
+            <w:r>
+              <w:rPr>
+                <w:sz w:val="20"/>
+                <w:szCs w:val="20"/>
+              </w:rPr>
+              <w:t>filtre</w:t>
+            </w:r>
           </w:p>
         </w:tc>
         <w:tc>
@@ -4660,12 +4704,18 @@
             <w:pPr>
               <w:pStyle w:val="Standard"/>
               <w:spacing w:line="360" w:lineRule="auto"/>
-              <w:jc w:val="both"/>
               <w:rPr>
                 <w:sz w:val="20"/>
                 <w:szCs w:val="20"/>
               </w:rPr>
             </w:pPr>
+            <w:r>
+              <w:rPr>
+                <w:sz w:val="20"/>
+                <w:szCs w:val="20"/>
+              </w:rPr>
+              <w:t>Pas d’ajout de précision sur la catégorie sélectionnée</w:t>
+            </w:r>
           </w:p>
         </w:tc>
         <w:tc>
@@ -4689,12 +4739,18 @@
             <w:pPr>
               <w:pStyle w:val="Standard"/>
               <w:spacing w:line="360" w:lineRule="auto"/>
-              <w:jc w:val="both"/>
               <w:rPr>
                 <w:sz w:val="20"/>
                 <w:szCs w:val="20"/>
               </w:rPr>
             </w:pPr>
+            <w:r>
+              <w:rPr>
+                <w:sz w:val="20"/>
+                <w:szCs w:val="20"/>
+              </w:rPr>
+              <w:t>Afficher le couleur d’arrière-plan pour préciser la catégorie</w:t>
+            </w:r>
           </w:p>
         </w:tc>
         <w:tc>
@@ -4725,7 +4781,7 @@
                 <w:sz w:val="20"/>
                 <w:szCs w:val="20"/>
               </w:rPr>
-              <w:t>À faire / Résolu</w:t>
+              <w:t>Résolu</w:t>
             </w:r>
           </w:p>
         </w:tc>
@@ -4756,6 +4812,8 @@
                 <w:szCs w:val="20"/>
               </w:rPr>
             </w:pPr>
+            <w:bookmarkStart w:id="15" w:name="_GoBack"/>
+            <w:bookmarkEnd w:id="15"/>
           </w:p>
         </w:tc>
       </w:tr>
@@ -4822,6 +4880,13 @@
                 <w:szCs w:val="20"/>
               </w:rPr>
             </w:pPr>
+            <w:r>
+              <w:rPr>
+                <w:sz w:val="20"/>
+                <w:szCs w:val="20"/>
+              </w:rPr>
+              <w:t>Clique sur la flèche de la navigation modale</w:t>
+            </w:r>
           </w:p>
         </w:tc>
         <w:tc>
@@ -4845,12 +4910,18 @@
             <w:pPr>
               <w:pStyle w:val="Standard"/>
               <w:spacing w:line="360" w:lineRule="auto"/>
-              <w:jc w:val="both"/>
               <w:rPr>
                 <w:sz w:val="20"/>
                 <w:szCs w:val="20"/>
               </w:rPr>
             </w:pPr>
+            <w:r>
+              <w:rPr>
+                <w:sz w:val="20"/>
+                <w:szCs w:val="20"/>
+              </w:rPr>
+              <w:t>Pas de navigation par flèche dans le modal</w:t>
+            </w:r>
           </w:p>
         </w:tc>
         <w:tc>
@@ -4880,6 +4951,43 @@
                 <w:szCs w:val="20"/>
               </w:rPr>
             </w:pPr>
+            <w:r>
+              <w:rPr>
+                <w:sz w:val="20"/>
+                <w:szCs w:val="20"/>
+              </w:rPr>
+              <w:t xml:space="preserve">Naviguer pour voir </w:t>
+            </w:r>
+            <w:r>
+              <w:rPr>
+                <w:sz w:val="20"/>
+                <w:szCs w:val="20"/>
+              </w:rPr>
+              <w:t>différentes</w:t>
+            </w:r>
+            <w:r>
+              <w:rPr>
+                <w:sz w:val="20"/>
+                <w:szCs w:val="20"/>
+              </w:rPr>
+              <w:t xml:space="preserve"> photos de la </w:t>
+            </w:r>
+            <w:proofErr w:type="spellStart"/>
+            <w:r>
+              <w:rPr>
+                <w:sz w:val="20"/>
+                <w:szCs w:val="20"/>
+              </w:rPr>
+              <w:t>gallery</w:t>
+            </w:r>
+            <w:proofErr w:type="spellEnd"/>
+            <w:r>
+              <w:rPr>
+                <w:sz w:val="20"/>
+                <w:szCs w:val="20"/>
+              </w:rPr>
+              <w:t xml:space="preserve"> depuis la modal</w:t>
+            </w:r>
           </w:p>
         </w:tc>
         <w:tc>
@@ -4909,6 +5017,13 @@
                 <w:szCs w:val="20"/>
               </w:rPr>
             </w:pPr>
+            <w:r>
+              <w:rPr>
+                <w:sz w:val="20"/>
+                <w:szCs w:val="20"/>
+              </w:rPr>
+              <w:t>Résolu</w:t>
+            </w:r>
           </w:p>
         </w:tc>
         <w:tc>
@@ -5140,7 +5255,7 @@
                                   <w:sz w:val="28"/>
                                   <w:szCs w:val="28"/>
                                 </w:rPr>
-                                <w:t>11</w:t>
+                                <w:t>12</w:t>
                               </w:r>
                               <w:r>
                                 <w:rPr>
@@ -5222,7 +5337,7 @@
                             <w:sz w:val="28"/>
                             <w:szCs w:val="28"/>
                           </w:rPr>
-                          <w:t>11</w:t>
+                          <w:t>12</w:t>
                         </w:r>
                         <w:r>
                           <w:rPr>

</xml_diff>

<commit_message>
Ajout rapport complet de l’audit Lighthouse
</commit_message>
<xml_diff>
--- a/documents/Rapport d'optisation du site de NINA.docx
+++ b/documents/Rapport d'optisation du site de NINA.docx
@@ -851,11 +851,9 @@
       <w:r>
         <w:t xml:space="preserve">. </w:t>
       </w:r>
-      <w:proofErr w:type="gramStart"/>
-      <w:r>
-        <w:t>voici</w:t>
-      </w:r>
-      <w:proofErr w:type="gramEnd"/>
+      <w:r>
+        <w:t>Voici</w:t>
+      </w:r>
       <w:r>
         <w:t xml:space="preserve"> la </w:t>
       </w:r>
@@ -921,10 +919,10 @@
           <w:lang w:eastAsia="fr-FR" w:bidi="ar-SA"/>
         </w:rPr>
         <w:drawing>
-          <wp:inline distT="0" distB="0" distL="0" distR="0" wp14:anchorId="6F5139C5" wp14:editId="1A223779">
-            <wp:extent cx="5731510" cy="2491775"/>
-            <wp:effectExtent l="0" t="0" r="2540" b="3810"/>
-            <wp:docPr id="4" name="Image 4" descr="C:\Users\hugue\Documents\Formation-OpenclassRooms\PROJET_4\nina_apres\documents\capture7lighthouse_final.PNG"/>
+          <wp:inline distT="0" distB="0" distL="0" distR="0">
+            <wp:extent cx="5731510" cy="2721406"/>
+            <wp:effectExtent l="0" t="0" r="2540" b="3175"/>
+            <wp:docPr id="17" name="Image 17" descr="C:\Users\hugue\Documents\Formation-OpenclassRooms\PROJET_4\nina_apres\documents\CaptureLighthouseFIN.PNG"/>
             <wp:cNvGraphicFramePr>
               <a:graphicFrameLocks xmlns:a="http://schemas.openxmlformats.org/drawingml/2006/main" noChangeAspect="1"/>
             </wp:cNvGraphicFramePr>
@@ -932,7 +930,7 @@
               <a:graphicData uri="http://schemas.openxmlformats.org/drawingml/2006/picture">
                 <pic:pic xmlns:pic="http://schemas.openxmlformats.org/drawingml/2006/picture">
                   <pic:nvPicPr>
-                    <pic:cNvPr id="0" name="Picture 2" descr="C:\Users\hugue\Documents\Formation-OpenclassRooms\PROJET_4\nina_apres\documents\capture7lighthouse_final.PNG"/>
+                    <pic:cNvPr id="0" name="Picture 8" descr="C:\Users\hugue\Documents\Formation-OpenclassRooms\PROJET_4\nina_apres\documents\CaptureLighthouseFIN.PNG"/>
                     <pic:cNvPicPr>
                       <a:picLocks noChangeAspect="1" noChangeArrowheads="1"/>
                     </pic:cNvPicPr>
@@ -953,7 +951,7 @@
                   <pic:spPr bwMode="auto">
                     <a:xfrm>
                       <a:off x="0" y="0"/>
-                      <a:ext cx="5731510" cy="2491775"/>
+                      <a:ext cx="5731510" cy="2721406"/>
                     </a:xfrm>
                     <a:prstGeom prst="rect">
                       <a:avLst/>
@@ -1125,7 +1123,6 @@
         <w:jc w:val="both"/>
       </w:pPr>
       <w:r>
-        <w:lastRenderedPageBreak/>
         <w:t xml:space="preserve">Ce qui a conduit automatiquement à la diminution des poids des images ; A ce stade, mes 15 images venaient de totaliser un poids total de 989Ko </w:t>
       </w:r>
     </w:p>
@@ -4812,8 +4809,6 @@
                 <w:szCs w:val="20"/>
               </w:rPr>
             </w:pPr>
-            <w:bookmarkStart w:id="15" w:name="_GoBack"/>
-            <w:bookmarkEnd w:id="15"/>
           </w:p>
         </w:tc>
       </w:tr>
@@ -4885,7 +4880,35 @@
                 <w:sz w:val="20"/>
                 <w:szCs w:val="20"/>
               </w:rPr>
-              <w:t>Clique sur la flèche de la navigation modale</w:t>
+              <w:t xml:space="preserve">Clique </w:t>
+            </w:r>
+            <w:r>
+              <w:rPr>
+                <w:sz w:val="20"/>
+                <w:szCs w:val="20"/>
+              </w:rPr>
+              <w:t>sur les</w:t>
+            </w:r>
+            <w:r>
+              <w:rPr>
+                <w:sz w:val="20"/>
+                <w:szCs w:val="20"/>
+              </w:rPr>
+              <w:t xml:space="preserve"> flèche</w:t>
+            </w:r>
+            <w:r>
+              <w:rPr>
+                <w:sz w:val="20"/>
+                <w:szCs w:val="20"/>
+              </w:rPr>
+              <w:t>s</w:t>
+            </w:r>
+            <w:r>
+              <w:rPr>
+                <w:sz w:val="20"/>
+                <w:szCs w:val="20"/>
+              </w:rPr>
+              <w:t xml:space="preserve"> de la navigation modale</w:t>
             </w:r>
           </w:p>
         </w:tc>
@@ -5070,11 +5093,13 @@
         <w:spacing w:line="360" w:lineRule="auto"/>
         <w:jc w:val="both"/>
       </w:pPr>
-      <w:bookmarkStart w:id="16" w:name="_w04kirgfeg7j"/>
+      <w:bookmarkStart w:id="15" w:name="_w04kirgfeg7j"/>
+      <w:bookmarkEnd w:id="15"/>
+      <w:r>
+        <w:t>Annexe</w:t>
+      </w:r>
+      <w:bookmarkStart w:id="16" w:name="_GoBack"/>
       <w:bookmarkEnd w:id="16"/>
-      <w:r>
-        <w:t>Annexe</w:t>
-      </w:r>
     </w:p>
     <w:p>
       <w:pPr>

</xml_diff>